<commit_message>
modified the CV layout
</commit_message>
<xml_diff>
--- a/RyoEng.docx
+++ b/RyoEng.docx
@@ -165,7 +165,7 @@
               <w:jc w:val="right"/>
             </w:pPr>
             <w:r>
-              <w:t xml:space="preserve">30y 11m 20d</w:t>
+              <w:t xml:space="preserve">30y 11m 21d</w:t>
             </w:r>
           </w:p>
         </w:tc>
@@ -849,7 +849,7 @@
         <w:pStyle w:val="DefinitionTerm"/>
       </w:pPr>
       <w:r>
-        <w:t xml:space="preserve">May-2014 to Sep-2015</w:t>
+        <w:t xml:space="preserve">May-2015 to Sep-2015</w:t>
       </w:r>
     </w:p>
     <w:p>
@@ -1000,7 +1000,7 @@
         <w:pStyle w:val="DefinitionTerm"/>
       </w:pPr>
       <w:r>
-        <w:t xml:space="preserve">Nov-2013 to Mar-2014</w:t>
+        <w:t xml:space="preserve">Nov-2013 to Apr-2014</w:t>
       </w:r>
     </w:p>
     <w:p>
@@ -1081,7 +1081,7 @@
         <w:pStyle w:val="DefinitionTerm"/>
       </w:pPr>
       <w:r>
-        <w:t xml:space="preserve">Nov-2012 to Mar-2013</w:t>
+        <w:t xml:space="preserve">Nov-2012 to May-2013</w:t>
       </w:r>
     </w:p>
     <w:p>
@@ -1273,7 +1273,7 @@
         <w:rPr>
           <w:i/>
         </w:rPr>
-        <w:t xml:space="preserve">Salary : MYR5916.344</w:t>
+        <w:t xml:space="preserve">Salary : MYR5920.92</w:t>
       </w:r>
     </w:p>
     <w:p>
@@ -1677,6 +1677,324 @@
         <w:pStyle w:val="DefinitionTerm"/>
       </w:pPr>
       <w:r>
+        <w:t xml:space="preserve">Feb-2014 to Mar-2014</w:t>
+      </w:r>
+    </w:p>
+    <w:p>
+      <w:pPr>
+        <w:pStyle w:val="Definition"/>
+      </w:pPr>
+      <w:hyperlink r:id="rId53">
+        <w:r>
+          <w:rPr>
+            <w:b/>
+            <w:rStyle w:val="Link"/>
+          </w:rPr>
+          <w:t xml:space="preserve">Dixon-Coles1996</w:t>
+        </w:r>
+      </w:hyperlink>
+    </w:p>
+    <w:p>
+      <w:pPr>
+        <w:pStyle w:val="Compact"/>
+        <w:pStyle w:val="Definition"/>
+        <w:numPr>
+          <w:numId w:val="1012"/>
+          <w:ilvl w:val="0"/>
+        </w:numPr>
+      </w:pPr>
+      <w:r>
+        <w:rPr>
+          <w:i/>
+        </w:rPr>
+        <w:t xml:space="preserve">Learning</w:t>
+      </w:r>
+      <w:r>
+        <w:t xml:space="preserve"> </w:t>
+      </w:r>
+      <w:r>
+        <w:rPr>
+          <w:rStyle w:val="VerbatimChar"/>
+        </w:rPr>
+        <w:t xml:space="preserve">Shiny</w:t>
+      </w:r>
+      <w:r>
+        <w:t xml:space="preserve"> </w:t>
+      </w:r>
+      <w:r>
+        <w:rPr>
+          <w:i/>
+        </w:rPr>
+        <w:t xml:space="preserve">and</w:t>
+      </w:r>
+      <w:r>
+        <w:t xml:space="preserve"> </w:t>
+      </w:r>
+      <w:r>
+        <w:rPr>
+          <w:rStyle w:val="VerbatimChar"/>
+        </w:rPr>
+        <w:t xml:space="preserve">knitr</w:t>
+      </w:r>
+      <w:r>
+        <w:t xml:space="preserve"> </w:t>
+      </w:r>
+      <w:r>
+        <w:rPr>
+          <w:i/>
+        </w:rPr>
+        <w:t xml:space="preserve">in Coursera JHU</w:t>
+      </w:r>
+      <w:r>
+        <w:t xml:space="preserve"> </w:t>
+      </w:r>
+      <w:r>
+        <w:rPr>
+          <w:b/>
+        </w:rPr>
+        <w:t xml:space="preserve">09 Developing Data Products</w:t>
+      </w:r>
+      <w:r>
+        <w:t xml:space="preserve">,</w:t>
+      </w:r>
+      <w:r>
+        <w:t xml:space="preserve"> </w:t>
+      </w:r>
+      <w:r>
+        <w:rPr>
+          <w:i/>
+        </w:rPr>
+        <w:t xml:space="preserve">occasionally noticed a</w:t>
+      </w:r>
+      <w:r>
+        <w:t xml:space="preserve"> </w:t>
+      </w:r>
+      <w:r>
+        <w:rPr>
+          <w:rStyle w:val="VerbatimChar"/>
+        </w:rPr>
+        <w:t xml:space="preserve">fbRanks</w:t>
+      </w:r>
+      <w:r>
+        <w:t xml:space="preserve"> </w:t>
+      </w:r>
+      <w:r>
+        <w:rPr>
+          <w:i/>
+        </w:rPr>
+        <w:t xml:space="preserve">package, simply scrape the livescore of English Premier League to test the Dixon-Coles model.</w:t>
+      </w:r>
+    </w:p>
+    <w:p>
+      <w:pPr>
+        <w:pStyle w:val="Compact"/>
+        <w:pStyle w:val="Definition"/>
+        <w:numPr>
+          <w:numId w:val="1012"/>
+          <w:ilvl w:val="0"/>
+        </w:numPr>
+      </w:pPr>
+      <w:r>
+        <w:rPr>
+          <w:i/>
+        </w:rPr>
+        <w:t xml:space="preserve">Similar with my previous research, the author wrote a scrape the data statical webpage but save as csv, but add-on a surface/venue parameter and also apply efficiency of the calculation for bigger size dataset. You can go to</w:t>
+      </w:r>
+      <w:r>
+        <w:t xml:space="preserve"> </w:t>
+      </w:r>
+      <w:hyperlink r:id="rId54">
+        <w:r>
+          <w:rPr>
+            <w:rStyle w:val="Link"/>
+          </w:rPr>
+          <w:t xml:space="preserve">http://www.lastplanetranking.blogspot.my</w:t>
+        </w:r>
+      </w:hyperlink>
+      <w:r>
+        <w:t xml:space="preserve"> </w:t>
+      </w:r>
+      <w:r>
+        <w:rPr>
+          <w:i/>
+        </w:rPr>
+        <w:t xml:space="preserve">for more details.</w:t>
+      </w:r>
+    </w:p>
+    <w:p>
+      <w:pPr>
+        <w:pStyle w:val="Compact"/>
+        <w:pStyle w:val="Definition"/>
+        <w:numPr>
+          <w:numId w:val="1012"/>
+          <w:ilvl w:val="0"/>
+        </w:numPr>
+      </w:pPr>
+      <w:r>
+        <w:rPr>
+          <w:i/>
+        </w:rPr>
+        <w:t xml:space="preserve">I've modified a bit my model by refer the idea</w:t>
+      </w:r>
+      <w:r>
+        <w:t xml:space="preserve"> </w:t>
+      </w:r>
+      <w:hyperlink r:id="rId55">
+        <w:r>
+          <w:rPr>
+            <w:rStyle w:val="Link"/>
+          </w:rPr>
+          <w:t xml:space="preserve">efficiency of glm packages</w:t>
+        </w:r>
+      </w:hyperlink>
+      <w:r>
+        <w:t xml:space="preserve"> </w:t>
+      </w:r>
+      <w:r>
+        <w:rPr>
+          <w:i/>
+        </w:rPr>
+        <w:t xml:space="preserve">of the author and will review again my model and also write my company website</w:t>
+      </w:r>
+      <w:r>
+        <w:t xml:space="preserve"> </w:t>
+      </w:r>
+      <w:hyperlink r:id="rId56">
+        <w:r>
+          <w:rPr>
+            <w:rStyle w:val="Link"/>
+          </w:rPr>
+          <w:t xml:space="preserve">Scibrokes® Test Site</w:t>
+        </w:r>
+      </w:hyperlink>
+      <w:r>
+        <w:t xml:space="preserve"> </w:t>
+      </w:r>
+      <w:r>
+        <w:rPr>
+          <w:i/>
+        </w:rPr>
+        <w:t xml:space="preserve">by Shiny when free.</w:t>
+      </w:r>
+    </w:p>
+    <w:p>
+      <w:pPr>
+        <w:pStyle w:val="Compact"/>
+        <w:pStyle w:val="Definition"/>
+        <w:numPr>
+          <w:numId w:val="1012"/>
+          <w:ilvl w:val="0"/>
+        </w:numPr>
+      </w:pPr>
+      <w:r>
+        <w:rPr>
+          <w:i/>
+        </w:rPr>
+        <w:t xml:space="preserve">Additional information about the website server</w:t>
+      </w:r>
+      <w:r>
+        <w:t xml:space="preserve">,</w:t>
+      </w:r>
+      <w:r>
+        <w:t xml:space="preserve"> </w:t>
+      </w:r>
+      <w:hyperlink r:id="rId57">
+        <w:r>
+          <w:rPr>
+            <w:rStyle w:val="Link"/>
+          </w:rPr>
+          <w:t xml:space="preserve">SoccerMetrics</w:t>
+        </w:r>
+      </w:hyperlink>
+      <w:r>
+        <w:t xml:space="preserve">,</w:t>
+      </w:r>
+      <w:r>
+        <w:t xml:space="preserve"> </w:t>
+      </w:r>
+      <w:hyperlink r:id="rId58">
+        <w:r>
+          <w:rPr>
+            <w:rStyle w:val="Link"/>
+          </w:rPr>
+          <w:t xml:space="preserve">sotdoc</w:t>
+        </w:r>
+      </w:hyperlink>
+      <w:r>
+        <w:t xml:space="preserve"> </w:t>
+      </w:r>
+      <w:r>
+        <w:rPr>
+          <w:i/>
+        </w:rPr>
+        <w:t xml:space="preserve">and</w:t>
+      </w:r>
+      <w:r>
+        <w:t xml:space="preserve"> </w:t>
+      </w:r>
+      <w:hyperlink r:id="rId59">
+        <w:r>
+          <w:rPr>
+            <w:rStyle w:val="Link"/>
+          </w:rPr>
+          <w:t xml:space="preserve">matchOdds.org</w:t>
+        </w:r>
+      </w:hyperlink>
+      <w:r>
+        <w:t xml:space="preserve"> </w:t>
+      </w:r>
+      <w:r>
+        <w:rPr>
+          <w:i/>
+        </w:rPr>
+        <w:t xml:space="preserve">might be good referencens for my future writing website. SotDoc roughly brief about the annual returns of</w:t>
+      </w:r>
+      <w:r>
+        <w:t xml:space="preserve"> </w:t>
+      </w:r>
+      <w:hyperlink r:id="rId60">
+        <w:r>
+          <w:rPr>
+            <w:rStyle w:val="Link"/>
+          </w:rPr>
+          <w:t xml:space="preserve">SmartOdds</w:t>
+        </w:r>
+      </w:hyperlink>
+      <w:r>
+        <w:t xml:space="preserve"> </w:t>
+      </w:r>
+      <w:r>
+        <w:rPr>
+          <w:i/>
+        </w:rPr>
+        <w:t xml:space="preserve">around 2.5~3% while their investment returns rate around 7% per annum comapre to most of sportsbookmakers 0.5% or Crown 1.8%. SoccerMetrics using Python to setup</w:t>
+      </w:r>
+      <w:r>
+        <w:t xml:space="preserve"> </w:t>
+      </w:r>
+      <w:hyperlink r:id="rId61">
+        <w:r>
+          <w:rPr>
+            <w:rStyle w:val="Link"/>
+          </w:rPr>
+          <w:t xml:space="preserve">Soccermetrics API Python Client</w:t>
+        </w:r>
+      </w:hyperlink>
+      <w:r>
+        <w:t xml:space="preserve"> </w:t>
+      </w:r>
+      <w:r>
+        <w:rPr>
+          <w:i/>
+        </w:rPr>
+        <w:t xml:space="preserve">while MatchOdds apply Tomcat to manage the data server.</w:t>
+      </w:r>
+    </w:p>
+    <w:p>
+      <w:pPr>
+        <w:pStyle w:val="DefinitionTerm"/>
+      </w:pPr>
+      <w:r>
         <w:t xml:space="preserve">Mar-2014 to Apr-2014</w:t>
       </w:r>
     </w:p>
@@ -1684,7 +2002,7 @@
       <w:pPr>
         <w:pStyle w:val="Definition"/>
       </w:pPr>
-      <w:hyperlink r:id="rId53">
+      <w:hyperlink r:id="rId62">
         <w:r>
           <w:rPr>
             <w:b/>
@@ -1699,7 +2017,7 @@
         <w:pStyle w:val="Compact"/>
         <w:pStyle w:val="Definition"/>
         <w:numPr>
-          <w:numId w:val="1012"/>
+          <w:numId w:val="1013"/>
           <w:ilvl w:val="0"/>
         </w:numPr>
       </w:pPr>
@@ -1712,7 +2030,7 @@
       <w:r>
         <w:t xml:space="preserve"> </w:t>
       </w:r>
-      <w:hyperlink r:id="rId54">
+      <w:hyperlink r:id="rId63">
         <w:r>
           <w:rPr>
             <w:i/>
@@ -1733,7 +2051,7 @@
       <w:r>
         <w:t xml:space="preserve"> </w:t>
       </w:r>
-      <w:hyperlink r:id="rId55">
+      <w:hyperlink r:id="rId64">
         <w:r>
           <w:rPr>
             <w:i/>
@@ -1764,7 +2082,7 @@
       <w:pPr>
         <w:pStyle w:val="Definition"/>
       </w:pPr>
-      <w:hyperlink r:id="rId56">
+      <w:hyperlink r:id="rId65">
         <w:r>
           <w:rPr>
             <w:b/>
@@ -1779,7 +2097,7 @@
         <w:pStyle w:val="Compact"/>
         <w:pStyle w:val="Definition"/>
         <w:numPr>
-          <w:numId w:val="1013"/>
+          <w:numId w:val="1014"/>
           <w:ilvl w:val="0"/>
         </w:numPr>
       </w:pPr>
@@ -1792,7 +2110,7 @@
       <w:r>
         <w:t xml:space="preserve"> </w:t>
       </w:r>
-      <w:hyperlink r:id="rId57">
+      <w:hyperlink r:id="rId66">
         <w:r>
           <w:rPr>
             <w:i/>
@@ -1819,7 +2137,7 @@
         <w:pStyle w:val="Compact"/>
         <w:pStyle w:val="Definition"/>
         <w:numPr>
-          <w:numId w:val="1013"/>
+          <w:numId w:val="1014"/>
           <w:ilvl w:val="0"/>
         </w:numPr>
       </w:pPr>
@@ -1854,7 +2172,7 @@
       <w:pPr>
         <w:pStyle w:val="Definition"/>
       </w:pPr>
-      <w:hyperlink r:id="rId58">
+      <w:hyperlink r:id="rId67">
         <w:r>
           <w:rPr>
             <w:b/>
@@ -1869,7 +2187,7 @@
         <w:pStyle w:val="Compact"/>
         <w:pStyle w:val="Definition"/>
         <w:numPr>
-          <w:numId w:val="1014"/>
+          <w:numId w:val="1015"/>
           <w:ilvl w:val="0"/>
         </w:numPr>
       </w:pPr>
@@ -1885,7 +2203,7 @@
         <w:pStyle w:val="Compact"/>
         <w:pStyle w:val="Definition"/>
         <w:numPr>
-          <w:numId w:val="1014"/>
+          <w:numId w:val="1015"/>
           <w:ilvl w:val="0"/>
         </w:numPr>
       </w:pPr>
@@ -1898,7 +2216,7 @@
       <w:r>
         <w:t xml:space="preserve"> </w:t>
       </w:r>
-      <w:hyperlink r:id="rId59">
+      <w:hyperlink r:id="rId68">
         <w:r>
           <w:rPr>
             <w:i/>
@@ -1913,7 +2231,7 @@
       <w:r>
         <w:t xml:space="preserve"> </w:t>
       </w:r>
-      <w:hyperlink r:id="rId60">
+      <w:hyperlink r:id="rId69">
         <w:r>
           <w:rPr>
             <w:i/>
@@ -1934,7 +2252,7 @@
       <w:r>
         <w:t xml:space="preserve"> </w:t>
       </w:r>
-      <w:hyperlink r:id="rId55">
+      <w:hyperlink r:id="rId64">
         <w:r>
           <w:rPr>
             <w:i/>
@@ -1958,7 +2276,7 @@
         <w:pStyle w:val="Compact"/>
         <w:pStyle w:val="Definition"/>
         <w:numPr>
-          <w:numId w:val="1014"/>
+          <w:numId w:val="1015"/>
           <w:ilvl w:val="0"/>
         </w:numPr>
       </w:pPr>
@@ -1974,7 +2292,7 @@
         <w:pStyle w:val="Compact"/>
         <w:pStyle w:val="Definition"/>
         <w:numPr>
-          <w:numId w:val="1014"/>
+          <w:numId w:val="1015"/>
           <w:ilvl w:val="0"/>
         </w:numPr>
       </w:pPr>
@@ -1997,7 +2315,7 @@
       <w:pPr>
         <w:pStyle w:val="Definition"/>
       </w:pPr>
-      <w:hyperlink r:id="rId61">
+      <w:hyperlink r:id="rId70">
         <w:r>
           <w:rPr>
             <w:b/>
@@ -2012,7 +2330,7 @@
         <w:pStyle w:val="Compact"/>
         <w:pStyle w:val="Definition"/>
         <w:numPr>
-          <w:numId w:val="1015"/>
+          <w:numId w:val="1016"/>
           <w:ilvl w:val="0"/>
         </w:numPr>
       </w:pPr>
@@ -2025,7 +2343,7 @@
       <w:r>
         <w:t xml:space="preserve"> </w:t>
       </w:r>
-      <w:hyperlink r:id="rId62">
+      <w:hyperlink r:id="rId71">
         <w:r>
           <w:rPr>
             <w:i/>
@@ -2049,7 +2367,7 @@
         <w:pStyle w:val="Compact"/>
         <w:pStyle w:val="Definition"/>
         <w:numPr>
-          <w:numId w:val="1015"/>
+          <w:numId w:val="1016"/>
           <w:ilvl w:val="0"/>
         </w:numPr>
       </w:pPr>
@@ -2062,7 +2380,7 @@
       <w:r>
         <w:t xml:space="preserve"> </w:t>
       </w:r>
-      <w:hyperlink r:id="rId63">
+      <w:hyperlink r:id="rId72">
         <w:r>
           <w:rPr>
             <w:i/>
@@ -2086,7 +2404,7 @@
         <w:pStyle w:val="Compact"/>
         <w:pStyle w:val="Definition"/>
         <w:numPr>
-          <w:numId w:val="1015"/>
+          <w:numId w:val="1016"/>
           <w:ilvl w:val="0"/>
         </w:numPr>
       </w:pPr>
@@ -2102,7 +2420,7 @@
         </w:rPr>
         <w:t xml:space="preserve"> </w:t>
       </w:r>
-      <w:hyperlink r:id="rId64">
+      <w:hyperlink r:id="rId73">
         <w:r>
           <w:rPr>
             <w:rStyle w:val="Link"/>
@@ -2128,8 +2446,8 @@
       <w:pPr>
         <w:pStyle w:val="Heading3"/>
       </w:pPr>
-      <w:bookmarkStart w:id="65" w:name="time-line"/>
-      <w:bookmarkEnd w:id="65"/>
+      <w:bookmarkStart w:id="74" w:name="time-line"/>
+      <w:bookmarkEnd w:id="74"/>
       <w:r>
         <w:t xml:space="preserve">Time Line</w:t>
       </w:r>
@@ -2138,8 +2456,8 @@
       <w:pPr>
         <w:pStyle w:val="Heading3"/>
       </w:pPr>
-      <w:bookmarkStart w:id="66" w:name="skill"/>
-      <w:bookmarkEnd w:id="66"/>
+      <w:bookmarkStart w:id="75" w:name="skill"/>
+      <w:bookmarkEnd w:id="75"/>
       <w:r>
         <w:t xml:space="preserve">Skill</w:t>
       </w:r>
@@ -2359,8 +2677,8 @@
       <w:pPr>
         <w:pStyle w:val="Heading3"/>
       </w:pPr>
-      <w:bookmarkStart w:id="67" w:name="othermiscellaneous"/>
-      <w:bookmarkEnd w:id="67"/>
+      <w:bookmarkStart w:id="76" w:name="othermiscellaneous"/>
+      <w:bookmarkEnd w:id="76"/>
       <w:r>
         <w:t xml:space="preserve">Other/Miscellaneous</w:t>
       </w:r>
@@ -2372,7 +2690,7 @@
       <w:r>
         <w:t xml:space="preserve"> </w:t>
       </w:r>
-      <w:hyperlink r:id="rId68">
+      <w:hyperlink r:id="rId56">
         <w:r>
           <w:rPr>
             <w:rStyle w:val="Link"/>
@@ -2389,7 +2707,7 @@
       <w:r>
         <w:t xml:space="preserve"> </w:t>
       </w:r>
-      <w:hyperlink r:id="rId69">
+      <w:hyperlink r:id="rId77">
         <w:r>
           <w:rPr>
             <w:rStyle w:val="Link"/>
@@ -2409,7 +2727,7 @@
       <w:r>
         <w:t xml:space="preserve"> </w:t>
       </w:r>
-      <w:hyperlink r:id="rId70">
+      <w:hyperlink r:id="rId78">
         <w:r>
           <w:rPr>
             <w:rStyle w:val="Link"/>
@@ -2440,7 +2758,7 @@
       <w:r>
         <w:t xml:space="preserve"> </w:t>
       </w:r>
-      <w:hyperlink r:id="rId71">
+      <w:hyperlink r:id="rId79">
         <w:r>
           <w:rPr>
             <w:rStyle w:val="Link"/>
@@ -2454,7 +2772,7 @@
       <w:r>
         <w:t xml:space="preserve"> </w:t>
       </w:r>
-      <w:hyperlink r:id="rId72">
+      <w:hyperlink r:id="rId80">
         <w:r>
           <w:rPr>
             <w:rStyle w:val="Link"/>
@@ -2468,7 +2786,7 @@
       <w:r>
         <w:t xml:space="preserve"> </w:t>
       </w:r>
-      <w:hyperlink r:id="rId73">
+      <w:hyperlink r:id="rId81">
         <w:r>
           <w:rPr>
             <w:rStyle w:val="Link"/>
@@ -2484,8 +2802,8 @@
       <w:pPr>
         <w:pStyle w:val="Heading3"/>
       </w:pPr>
-      <w:bookmarkStart w:id="74" w:name="social-network"/>
-      <w:bookmarkEnd w:id="74"/>
+      <w:bookmarkStart w:id="82" w:name="social-network"/>
+      <w:bookmarkEnd w:id="82"/>
       <w:r>
         <w:t xml:space="preserve">Social Network</w:t>
       </w:r>
@@ -2574,8 +2892,8 @@
       <w:pPr>
         <w:pStyle w:val="Heading2"/>
       </w:pPr>
-      <w:bookmarkStart w:id="75" w:name="appendices"/>
-      <w:bookmarkEnd w:id="75"/>
+      <w:bookmarkStart w:id="83" w:name="appendices"/>
+      <w:bookmarkEnd w:id="83"/>
       <w:r>
         <w:t xml:space="preserve">Appendices</w:t>
       </w:r>
@@ -2584,8 +2902,8 @@
       <w:pPr>
         <w:pStyle w:val="Heading3"/>
       </w:pPr>
-      <w:bookmarkStart w:id="76" w:name="documenting-file-creation"/>
-      <w:bookmarkEnd w:id="76"/>
+      <w:bookmarkStart w:id="84" w:name="documenting-file-creation"/>
+      <w:bookmarkEnd w:id="84"/>
       <w:r>
         <w:t xml:space="preserve">Documenting File Creation</w:t>
       </w:r>
@@ -2599,19 +2917,19 @@
       <w:pPr>
         <w:pStyle w:val="Compact"/>
         <w:numPr>
-          <w:numId w:val="1016"/>
-          <w:ilvl w:val="0"/>
-        </w:numPr>
-      </w:pPr>
-      <w:r>
-        <w:t xml:space="preserve">File creation date: 2015-10-12</w:t>
-      </w:r>
-    </w:p>
-    <w:p>
-      <w:pPr>
-        <w:pStyle w:val="Compact"/>
-        <w:numPr>
-          <w:numId w:val="1016"/>
+          <w:numId w:val="1017"/>
+          <w:ilvl w:val="0"/>
+        </w:numPr>
+      </w:pPr>
+      <w:r>
+        <w:t xml:space="preserve">File creation date: 2015-10-13</w:t>
+      </w:r>
+    </w:p>
+    <w:p>
+      <w:pPr>
+        <w:pStyle w:val="Compact"/>
+        <w:numPr>
+          <w:numId w:val="1017"/>
           <w:ilvl w:val="0"/>
         </w:numPr>
       </w:pPr>
@@ -2623,7 +2941,7 @@
       <w:pPr>
         <w:pStyle w:val="Compact"/>
         <w:numPr>
-          <w:numId w:val="1016"/>
+          <w:numId w:val="1017"/>
           <w:ilvl w:val="0"/>
         </w:numPr>
       </w:pPr>
@@ -2635,7 +2953,7 @@
       <w:pPr>
         <w:pStyle w:val="Compact"/>
         <w:numPr>
-          <w:numId w:val="1016"/>
+          <w:numId w:val="1017"/>
           <w:ilvl w:val="0"/>
         </w:numPr>
       </w:pPr>
@@ -2656,7 +2974,7 @@
       <w:pPr>
         <w:pStyle w:val="Compact"/>
         <w:numPr>
-          <w:numId w:val="1016"/>
+          <w:numId w:val="1017"/>
           <w:ilvl w:val="0"/>
         </w:numPr>
       </w:pPr>
@@ -2668,8 +2986,8 @@
       <w:pPr>
         <w:pStyle w:val="Heading3"/>
       </w:pPr>
-      <w:bookmarkStart w:id="77" w:name="references"/>
-      <w:bookmarkEnd w:id="77"/>
+      <w:bookmarkStart w:id="85" w:name="references"/>
+      <w:bookmarkEnd w:id="85"/>
       <w:r>
         <w:t xml:space="preserve">References</w:t>
       </w:r>
@@ -2678,7 +2996,7 @@
       <w:pPr>
         <w:pStyle w:val="Compact"/>
         <w:numPr>
-          <w:numId w:val="1017"/>
+          <w:numId w:val="1018"/>
           <w:ilvl w:val="0"/>
         </w:numPr>
       </w:pPr>
@@ -2688,7 +3006,7 @@
       <w:r>
         <w:t xml:space="preserve"> </w:t>
       </w:r>
-      <w:hyperlink r:id="rId78">
+      <w:hyperlink r:id="rId86">
         <w:r>
           <w:rPr>
             <w:rStyle w:val="Link"/>
@@ -2701,7 +3019,7 @@
       <w:pPr>
         <w:pStyle w:val="Compact"/>
         <w:numPr>
-          <w:numId w:val="1017"/>
+          <w:numId w:val="1018"/>
           <w:ilvl w:val="0"/>
         </w:numPr>
       </w:pPr>
@@ -2722,11 +3040,11 @@
       <w:pPr>
         <w:pStyle w:val="Compact"/>
         <w:numPr>
-          <w:numId w:val="1017"/>
-          <w:ilvl w:val="0"/>
-        </w:numPr>
-      </w:pPr>
-      <w:hyperlink r:id="rId79">
+          <w:numId w:val="1018"/>
+          <w:ilvl w:val="0"/>
+        </w:numPr>
+      </w:pPr>
+      <w:hyperlink r:id="rId87">
         <w:r>
           <w:rPr>
             <w:rStyle w:val="Link"/>
@@ -2739,7 +3057,7 @@
       <w:pPr>
         <w:pStyle w:val="Compact"/>
         <w:numPr>
-          <w:numId w:val="1017"/>
+          <w:numId w:val="1018"/>
           <w:ilvl w:val="0"/>
         </w:numPr>
       </w:pPr>
@@ -2749,7 +3067,7 @@
       <w:r>
         <w:t xml:space="preserve"> </w:t>
       </w:r>
-      <w:hyperlink r:id="rId80">
+      <w:hyperlink r:id="rId88">
         <w:r>
           <w:rPr>
             <w:rStyle w:val="Link"/>
@@ -2766,7 +3084,7 @@
       <w:r>
         <w:t xml:space="preserve"> </w:t>
       </w:r>
-      <w:hyperlink r:id="rId81">
+      <w:hyperlink r:id="rId89">
         <w:r>
           <w:rPr>
             <w:rStyle w:val="Link"/>
@@ -2785,7 +3103,7 @@
       <w:pPr>
         <w:pStyle w:val="Compact"/>
         <w:numPr>
-          <w:numId w:val="1017"/>
+          <w:numId w:val="1018"/>
           <w:ilvl w:val="0"/>
         </w:numPr>
       </w:pPr>
@@ -2795,7 +3113,7 @@
       <w:r>
         <w:t xml:space="preserve"> </w:t>
       </w:r>
-      <w:hyperlink r:id="rId82">
+      <w:hyperlink r:id="rId90">
         <w:r>
           <w:rPr>
             <w:rStyle w:val="Link"/>
@@ -2812,7 +3130,7 @@
       <w:r>
         <w:t xml:space="preserve"> </w:t>
       </w:r>
-      <w:hyperlink r:id="rId83">
+      <w:hyperlink r:id="rId91">
         <w:r>
           <w:rPr>
             <w:rStyle w:val="Link"/>
@@ -2831,7 +3149,7 @@
       <w:pPr>
         <w:pStyle w:val="Compact"/>
         <w:numPr>
-          <w:numId w:val="1017"/>
+          <w:numId w:val="1018"/>
           <w:ilvl w:val="0"/>
         </w:numPr>
       </w:pPr>
@@ -2841,7 +3159,7 @@
       <w:r>
         <w:t xml:space="preserve"> </w:t>
       </w:r>
-      <w:hyperlink r:id="rId84">
+      <w:hyperlink r:id="rId92">
         <w:r>
           <w:rPr>
             <w:rStyle w:val="Link"/>
@@ -2946,7 +3264,7 @@
     </w:lvl>
   </w:abstractNum>
   <w:abstractNum w:abstractNumId="990">
-    <w:nsid w:val="ac7917e1"/>
+    <w:nsid w:val="ec9254c6"/>
     <w:multiLevelType w:val="multilevel"/>
     <w:lvl w:ilvl="0">
       <w:numFmt w:val="bullet"/>
@@ -3027,7 +3345,7 @@
     </w:lvl>
   </w:abstractNum>
   <w:abstractNum w:abstractNumId="991">
-    <w:nsid w:val="a858d899"/>
+    <w:nsid w:val="3757bc24"/>
     <w:multiLevelType w:val="multilevel"/>
     <w:lvl w:ilvl="0">
       <w:numFmt w:val="bullet"/>
@@ -3162,6 +3480,9 @@
     <w:abstractNumId w:val="991"/>
   </w:num>
   <w:num w:numId="1017">
+    <w:abstractNumId w:val="991"/>
+  </w:num>
+  <w:num w:numId="1018">
     <w:abstractNumId w:val="991"/>
   </w:num>
 </w:numbering>

</xml_diff>